<commit_message>
Adapt to work with AL SGI glaciers > 0.2 km^2
</commit_message>
<xml_diff>
--- a/docs/MasterThesis_notes.docx
+++ b/docs/MasterThesis_notes.docx
@@ -78,6 +78,13 @@
     </w:p>
     <w:p>
       <w:pPr>
+        <w:rPr>
+          <w:lang w:val="en-US"/>
+        </w:rPr>
+      </w:pPr>
+    </w:p>
+    <w:p>
+      <w:pPr>
         <w:pStyle w:val="Listenabsatz"/>
         <w:numPr>
           <w:ilvl w:val="0"/>
@@ -87,8 +94,268 @@
           <w:lang w:val="en-US"/>
         </w:rPr>
       </w:pPr>
+      <w:r>
+        <w:rPr>
+          <w:lang w:val="en-US"/>
+        </w:rPr>
+        <w:t>Tests to run:</w:t>
+      </w:r>
+    </w:p>
+    <w:p>
+      <w:pPr>
+        <w:pStyle w:val="Listenabsatz"/>
+        <w:rPr>
+          <w:lang w:val="en-US"/>
+        </w:rPr>
+      </w:pPr>
+    </w:p>
+    <w:p>
+      <w:pPr>
+        <w:rPr>
+          <w:lang w:val="en-US"/>
+        </w:rPr>
+      </w:pPr>
+      <w:r>
+        <w:rPr>
+          <w:lang w:val="en-US"/>
+        </w:rPr>
+        <w:t>Naegeli:</w:t>
+      </w:r>
+    </w:p>
+    <w:p>
+      <w:pPr>
+        <w:pStyle w:val="Listenabsatz"/>
+        <w:rPr>
+          <w:lang w:val="en-US"/>
+        </w:rPr>
+      </w:pPr>
+    </w:p>
+    <w:p>
+      <w:pPr>
+        <w:pStyle w:val="Listenabsatz"/>
+        <w:numPr>
+          <w:ilvl w:val="0"/>
+          <w:numId w:val="1"/>
+        </w:numPr>
+        <w:rPr>
+          <w:lang w:val="en-US"/>
+        </w:rPr>
+      </w:pPr>
+      <w:r>
+        <w:rPr>
+          <w:lang w:val="en-US"/>
+        </w:rPr>
+        <w:t xml:space="preserve">Different values for ice &lt;0.25? Useful for some darker glaciers </w:t>
+      </w:r>
+      <w:r>
+        <w:rPr>
+          <w:lang w:val="en-US"/>
+        </w:rPr>
+        <w:sym w:font="Wingdings" w:char="F0E0"/>
+      </w:r>
+      <w:r>
+        <w:rPr>
+          <w:lang w:val="en-US"/>
+        </w:rPr>
+        <w:t xml:space="preserve"> Currently 0.2 </w:t>
+      </w:r>
+    </w:p>
+    <w:p>
+      <w:pPr>
+        <w:pStyle w:val="Listenabsatz"/>
+        <w:rPr>
+          <w:lang w:val="en-US"/>
+        </w:rPr>
+      </w:pPr>
+    </w:p>
+    <w:p>
+      <w:pPr>
+        <w:pStyle w:val="Listenabsatz"/>
+        <w:numPr>
+          <w:ilvl w:val="0"/>
+          <w:numId w:val="1"/>
+        </w:numPr>
+        <w:rPr>
+          <w:lang w:val="en-US"/>
+        </w:rPr>
+      </w:pPr>
+      <w:r>
+        <w:rPr>
+          <w:lang w:val="en-US"/>
+        </w:rPr>
+        <w:t>NIR instead of Albedo for Naegeli. Test other bands/combinations</w:t>
+      </w:r>
+    </w:p>
+    <w:p>
+      <w:pPr>
+        <w:pStyle w:val="Listenabsatz"/>
+        <w:rPr>
+          <w:lang w:val="en-US"/>
+        </w:rPr>
+      </w:pPr>
+    </w:p>
+    <w:p>
+      <w:pPr>
+        <w:pStyle w:val="Listenabsatz"/>
+        <w:numPr>
+          <w:ilvl w:val="0"/>
+          <w:numId w:val="1"/>
+        </w:numPr>
+        <w:rPr>
+          <w:lang w:val="en-US"/>
+        </w:rPr>
+      </w:pPr>
+      <w:r>
+        <w:rPr>
+          <w:lang w:val="en-US"/>
+        </w:rPr>
+        <w:t>Make 400 Meters flexible</w:t>
+      </w:r>
+    </w:p>
+    <w:p>
+      <w:pPr>
+        <w:pStyle w:val="Listenabsatz"/>
+        <w:rPr>
+          <w:lang w:val="en-US"/>
+        </w:rPr>
+      </w:pPr>
+    </w:p>
+    <w:p>
+      <w:pPr>
+        <w:pStyle w:val="Listenabsatz"/>
+        <w:numPr>
+          <w:ilvl w:val="0"/>
+          <w:numId w:val="1"/>
+        </w:numPr>
+        <w:rPr>
+          <w:lang w:val="en-US"/>
+        </w:rPr>
+      </w:pPr>
+      <w:r>
+        <w:rPr>
+          <w:lang w:val="en-US"/>
+        </w:rPr>
+        <w:t>Why are some Albedo Values still 0? Are we sure we use ambiguous area?</w:t>
+      </w:r>
       <w:bookmarkStart w:id="0" w:name="_GoBack"/>
       <w:bookmarkEnd w:id="0"/>
+    </w:p>
+    <w:p>
+      <w:pPr>
+        <w:pStyle w:val="Listenabsatz"/>
+        <w:rPr>
+          <w:lang w:val="en-US"/>
+        </w:rPr>
+      </w:pPr>
+    </w:p>
+    <w:p>
+      <w:pPr>
+        <w:pStyle w:val="Listenabsatz"/>
+        <w:numPr>
+          <w:ilvl w:val="0"/>
+          <w:numId w:val="1"/>
+        </w:numPr>
+        <w:rPr>
+          <w:lang w:val="en-US"/>
+        </w:rPr>
+      </w:pPr>
+      <w:r>
+        <w:rPr>
+          <w:lang w:val="en-US"/>
+        </w:rPr>
+        <w:t>Information from Otsu Threshold as input?</w:t>
+      </w:r>
+    </w:p>
+    <w:p>
+      <w:pPr>
+        <w:pStyle w:val="Listenabsatz"/>
+        <w:rPr>
+          <w:lang w:val="en-US"/>
+        </w:rPr>
+      </w:pPr>
+    </w:p>
+    <w:p>
+      <w:pPr>
+        <w:rPr>
+          <w:lang w:val="en-US"/>
+        </w:rPr>
+      </w:pPr>
+      <w:r>
+        <w:rPr>
+          <w:lang w:val="en-US"/>
+        </w:rPr>
+        <w:t xml:space="preserve">Otsu: </w:t>
+      </w:r>
+    </w:p>
+    <w:p>
+      <w:pPr>
+        <w:pStyle w:val="Listenabsatz"/>
+        <w:numPr>
+          <w:ilvl w:val="0"/>
+          <w:numId w:val="1"/>
+        </w:numPr>
+        <w:rPr>
+          <w:lang w:val="en-US"/>
+        </w:rPr>
+      </w:pPr>
+      <w:r>
+        <w:rPr>
+          <w:lang w:val="en-US"/>
+        </w:rPr>
+        <w:t xml:space="preserve">Remove shaded areas </w:t>
+      </w:r>
+      <w:r>
+        <w:rPr>
+          <w:lang w:val="en-US"/>
+        </w:rPr>
+        <w:sym w:font="Wingdings" w:char="F0E0"/>
+      </w:r>
+      <w:r>
+        <w:rPr>
+          <w:lang w:val="en-US"/>
+        </w:rPr>
+        <w:t xml:space="preserve"> Reflectance below 0.2. Think about classifying them </w:t>
+      </w:r>
+      <w:proofErr w:type="spellStart"/>
+      <w:proofErr w:type="gramStart"/>
+      <w:r>
+        <w:rPr>
+          <w:lang w:val="en-US"/>
+        </w:rPr>
+        <w:t>seperately</w:t>
+      </w:r>
+      <w:proofErr w:type="spellEnd"/>
+      <w:r>
+        <w:rPr>
+          <w:lang w:val="en-US"/>
+        </w:rPr>
+        <w:t xml:space="preserve"> </w:t>
+      </w:r>
+      <w:r>
+        <w:rPr>
+          <w:lang w:val="en-US"/>
+        </w:rPr>
+        <w:t>?</w:t>
+      </w:r>
+      <w:proofErr w:type="gramEnd"/>
+    </w:p>
+    <w:p>
+      <w:pPr>
+        <w:pStyle w:val="Listenabsatz"/>
+        <w:numPr>
+          <w:ilvl w:val="0"/>
+          <w:numId w:val="1"/>
+        </w:numPr>
+        <w:rPr>
+          <w:lang w:val="en-US"/>
+        </w:rPr>
+      </w:pPr>
+      <w:r>
+        <w:rPr>
+          <w:lang w:val="en-US"/>
+        </w:rPr>
+        <w:t>Deal with completely snow-free or snow-covered glaciers…?</w:t>
+      </w:r>
     </w:p>
     <w:sectPr>
       <w:pgSz w:w="11906" w:h="16838"/>

</xml_diff>

<commit_message>
Handling further exceptions, threshold for cloud cover in scene as 60 %
</commit_message>
<xml_diff>
--- a/docs/MasterThesis_notes.docx
+++ b/docs/MasterThesis_notes.docx
@@ -145,7 +145,19 @@
         <w:rPr>
           <w:lang w:val="en-US"/>
         </w:rPr>
-        <w:t xml:space="preserve">Different values for ice &lt;0.25? Useful for some darker glaciers </w:t>
+        <w:t xml:space="preserve">Different values for ice &lt;0.25? </w:t>
+      </w:r>
+      <w:r>
+        <w:rPr>
+          <w:lang w:val="en-US"/>
+        </w:rPr>
+        <w:t>Necessary</w:t>
+      </w:r>
+      <w:r>
+        <w:rPr>
+          <w:lang w:val="en-US"/>
+        </w:rPr>
+        <w:t xml:space="preserve"> for some darker glaciers </w:t>
       </w:r>
       <w:r>
         <w:rPr>
@@ -179,12 +191,40 @@
           <w:lang w:val="en-US"/>
         </w:rPr>
       </w:pPr>
-      <w:r>
-        <w:rPr>
-          <w:lang w:val="en-US"/>
-        </w:rPr>
-        <w:t>NIR instead of Albedo for Naegeli. Test other bands/combinations</w:t>
-      </w:r>
+      <w:proofErr w:type="gramStart"/>
+      <w:r>
+        <w:rPr>
+          <w:lang w:val="en-US"/>
+        </w:rPr>
+        <w:t xml:space="preserve">( </w:t>
+      </w:r>
+      <w:r>
+        <w:rPr>
+          <w:lang w:val="en-US"/>
+        </w:rPr>
+        <w:t>NIR</w:t>
+      </w:r>
+      <w:proofErr w:type="gramEnd"/>
+      <w:r>
+        <w:rPr>
+          <w:lang w:val="en-US"/>
+        </w:rPr>
+        <w:t xml:space="preserve"> instead of Albedo for Naegeli. Test other bands/</w:t>
+      </w:r>
+      <w:proofErr w:type="gramStart"/>
+      <w:r>
+        <w:rPr>
+          <w:lang w:val="en-US"/>
+        </w:rPr>
+        <w:t>combinations</w:t>
+      </w:r>
+      <w:r>
+        <w:rPr>
+          <w:lang w:val="en-US"/>
+        </w:rPr>
+        <w:t xml:space="preserve"> )</w:t>
+      </w:r>
+      <w:proofErr w:type="gramEnd"/>
     </w:p>
     <w:p>
       <w:pPr>
@@ -211,14 +251,50 @@
         </w:rPr>
         <w:t>Make 400 Meters flexible</w:t>
       </w:r>
-    </w:p>
-    <w:p>
-      <w:pPr>
-        <w:pStyle w:val="Listenabsatz"/>
-        <w:rPr>
-          <w:lang w:val="en-US"/>
-        </w:rPr>
-      </w:pPr>
+      <w:r>
+        <w:rPr>
+          <w:lang w:val="en-US"/>
+        </w:rPr>
+        <w:t xml:space="preserve"> </w:t>
+      </w:r>
+      <w:r>
+        <w:rPr>
+          <w:lang w:val="en-US"/>
+        </w:rPr>
+        <w:sym w:font="Wingdings" w:char="F0E0"/>
+      </w:r>
+      <w:r>
+        <w:rPr>
+          <w:lang w:val="en-US"/>
+        </w:rPr>
+        <w:t xml:space="preserve"> how?</w:t>
+      </w:r>
+      <w:r>
+        <w:rPr>
+          <w:lang w:val="en-US"/>
+        </w:rPr>
+        <w:t xml:space="preserve"> Depending on slope </w:t>
+      </w:r>
+    </w:p>
+    <w:p>
+      <w:pPr>
+        <w:rPr>
+          <w:lang w:val="en-US"/>
+        </w:rPr>
+      </w:pPr>
+    </w:p>
+    <w:p>
+      <w:pPr>
+        <w:rPr>
+          <w:lang w:val="en-US"/>
+        </w:rPr>
+      </w:pPr>
+      <w:r>
+        <w:rPr>
+          <w:lang w:val="en-US"/>
+        </w:rPr>
+        <w:t xml:space="preserve">Otsu: </w:t>
+      </w:r>
     </w:p>
     <w:p>
       <w:pPr>
@@ -231,14 +307,64 @@
           <w:lang w:val="en-US"/>
         </w:rPr>
       </w:pPr>
-      <w:r>
-        <w:rPr>
-          <w:lang w:val="en-US"/>
-        </w:rPr>
-        <w:t>Why are some Albedo Values still 0? Are we sure we use ambiguous area?</w:t>
-      </w:r>
-      <w:bookmarkStart w:id="0" w:name="_GoBack"/>
-      <w:bookmarkEnd w:id="0"/>
+      <w:proofErr w:type="gramStart"/>
+      <w:r>
+        <w:rPr>
+          <w:lang w:val="en-US"/>
+        </w:rPr>
+        <w:t xml:space="preserve">( </w:t>
+      </w:r>
+      <w:r>
+        <w:rPr>
+          <w:lang w:val="en-US"/>
+        </w:rPr>
+        <w:t>S</w:t>
+      </w:r>
+      <w:r>
+        <w:rPr>
+          <w:lang w:val="en-US"/>
+        </w:rPr>
+        <w:t>haded</w:t>
+      </w:r>
+      <w:proofErr w:type="gramEnd"/>
+      <w:r>
+        <w:rPr>
+          <w:lang w:val="en-US"/>
+        </w:rPr>
+        <w:t xml:space="preserve"> areas </w:t>
+      </w:r>
+      <w:r>
+        <w:rPr>
+          <w:lang w:val="en-US"/>
+        </w:rPr>
+        <w:sym w:font="Wingdings" w:char="F0E0"/>
+      </w:r>
+      <w:r>
+        <w:rPr>
+          <w:lang w:val="en-US"/>
+        </w:rPr>
+        <w:t xml:space="preserve"> Reflectance below 0.2. </w:t>
+      </w:r>
+      <w:r>
+        <w:rPr>
+          <w:lang w:val="en-US"/>
+        </w:rPr>
+        <w:t>Exclude them from Otsu-Thresholding</w:t>
+      </w:r>
+      <w:proofErr w:type="gramStart"/>
+      <w:r>
+        <w:rPr>
+          <w:lang w:val="en-US"/>
+        </w:rPr>
+        <w:t>?</w:t>
+      </w:r>
+      <w:r>
+        <w:rPr>
+          <w:lang w:val="en-US"/>
+        </w:rPr>
+        <w:t xml:space="preserve"> )</w:t>
+      </w:r>
+      <w:proofErr w:type="gramEnd"/>
     </w:p>
     <w:p>
       <w:pPr>
@@ -259,33 +385,46 @@
           <w:lang w:val="en-US"/>
         </w:rPr>
       </w:pPr>
-      <w:r>
-        <w:rPr>
-          <w:lang w:val="en-US"/>
-        </w:rPr>
-        <w:t>Information from Otsu Threshold as input?</w:t>
-      </w:r>
-    </w:p>
-    <w:p>
-      <w:pPr>
-        <w:pStyle w:val="Listenabsatz"/>
-        <w:rPr>
-          <w:lang w:val="en-US"/>
-        </w:rPr>
-      </w:pPr>
-    </w:p>
-    <w:p>
-      <w:pPr>
-        <w:rPr>
-          <w:lang w:val="en-US"/>
-        </w:rPr>
-      </w:pPr>
-      <w:r>
-        <w:rPr>
-          <w:lang w:val="en-US"/>
-        </w:rPr>
-        <w:t xml:space="preserve">Otsu: </w:t>
-      </w:r>
+      <w:proofErr w:type="gramStart"/>
+      <w:r>
+        <w:rPr>
+          <w:lang w:val="en-US"/>
+        </w:rPr>
+        <w:t xml:space="preserve">( </w:t>
+      </w:r>
+      <w:r>
+        <w:rPr>
+          <w:lang w:val="en-US"/>
+        </w:rPr>
+        <w:t>Deal</w:t>
+      </w:r>
+      <w:proofErr w:type="gramEnd"/>
+      <w:r>
+        <w:rPr>
+          <w:lang w:val="en-US"/>
+        </w:rPr>
+        <w:t xml:space="preserve"> with completely snow-free or snow-covered glaciers…?</w:t>
+      </w:r>
+      <w:r>
+        <w:rPr>
+          <w:lang w:val="en-US"/>
+        </w:rPr>
+        <w:t xml:space="preserve"> </w:t>
+      </w:r>
+      <w:r>
+        <w:rPr>
+          <w:lang w:val="en-US"/>
+        </w:rPr>
+        <w:t>)</w:t>
+      </w:r>
+    </w:p>
+    <w:p>
+      <w:pPr>
+        <w:pStyle w:val="Listenabsatz"/>
+        <w:rPr>
+          <w:lang w:val="en-US"/>
+        </w:rPr>
+      </w:pPr>
     </w:p>
     <w:p>
       <w:pPr>
@@ -298,46 +437,40 @@
           <w:lang w:val="en-US"/>
         </w:rPr>
       </w:pPr>
-      <w:r>
-        <w:rPr>
-          <w:lang w:val="en-US"/>
-        </w:rPr>
-        <w:t xml:space="preserve">Remove shaded areas </w:t>
-      </w:r>
-      <w:r>
-        <w:rPr>
-          <w:lang w:val="en-US"/>
-        </w:rPr>
-        <w:sym w:font="Wingdings" w:char="F0E0"/>
-      </w:r>
-      <w:r>
-        <w:rPr>
-          <w:lang w:val="en-US"/>
-        </w:rPr>
-        <w:t xml:space="preserve"> Reflectance below 0.2. Think about classifying them </w:t>
-      </w:r>
-      <w:proofErr w:type="spellStart"/>
       <w:proofErr w:type="gramStart"/>
       <w:r>
         <w:rPr>
           <w:lang w:val="en-US"/>
         </w:rPr>
-        <w:t>seperately</w:t>
-      </w:r>
-      <w:proofErr w:type="spellEnd"/>
-      <w:r>
-        <w:rPr>
-          <w:lang w:val="en-US"/>
-        </w:rPr>
-        <w:t xml:space="preserve"> </w:t>
-      </w:r>
-      <w:r>
-        <w:rPr>
-          <w:lang w:val="en-US"/>
-        </w:rPr>
-        <w:t>?</w:t>
+        <w:t>( Done</w:t>
       </w:r>
       <w:proofErr w:type="gramEnd"/>
+      <w:r>
+        <w:rPr>
+          <w:lang w:val="en-US"/>
+        </w:rPr>
+        <w:t xml:space="preserve">: </w:t>
+      </w:r>
+      <w:r>
+        <w:rPr>
+          <w:lang w:val="en-US"/>
+        </w:rPr>
+        <w:t>Deal with completely cloud-covered: cloud mask can’t detect it as cloud, does not get removed from classification</w:t>
+      </w:r>
+      <w:r>
+        <w:rPr>
+          <w:lang w:val="en-US"/>
+        </w:rPr>
+        <w:t xml:space="preserve"> )</w:t>
+      </w:r>
+    </w:p>
+    <w:p>
+      <w:pPr>
+        <w:pStyle w:val="Listenabsatz"/>
+        <w:rPr>
+          <w:lang w:val="en-US"/>
+        </w:rPr>
+      </w:pPr>
     </w:p>
     <w:p>
       <w:pPr>
@@ -350,12 +483,142 @@
           <w:lang w:val="en-US"/>
         </w:rPr>
       </w:pPr>
-      <w:r>
-        <w:rPr>
-          <w:lang w:val="en-US"/>
-        </w:rPr>
-        <w:t>Deal with completely snow-free or snow-covered glaciers…?</w:t>
-      </w:r>
+      <w:proofErr w:type="gramStart"/>
+      <w:r>
+        <w:rPr>
+          <w:lang w:val="en-US"/>
+        </w:rPr>
+        <w:t xml:space="preserve">( </w:t>
+      </w:r>
+      <w:r>
+        <w:rPr>
+          <w:lang w:val="en-US"/>
+        </w:rPr>
+        <w:t>Deal</w:t>
+      </w:r>
+      <w:proofErr w:type="gramEnd"/>
+      <w:r>
+        <w:rPr>
+          <w:lang w:val="en-US"/>
+        </w:rPr>
+        <w:t xml:space="preserve"> with </w:t>
+      </w:r>
+      <w:r>
+        <w:rPr>
+          <w:lang w:val="en-US"/>
+        </w:rPr>
+        <w:t xml:space="preserve">almost </w:t>
+      </w:r>
+      <w:r>
+        <w:rPr>
+          <w:lang w:val="en-US"/>
+        </w:rPr>
+        <w:t>completely cloud-covered glaciers</w:t>
+      </w:r>
+      <w:r>
+        <w:rPr>
+          <w:lang w:val="en-US"/>
+        </w:rPr>
+        <w:t>? Set threshold?</w:t>
+      </w:r>
+      <w:r>
+        <w:rPr>
+          <w:lang w:val="en-US"/>
+        </w:rPr>
+        <w:t xml:space="preserve"> If</w:t>
+      </w:r>
+      <w:r>
+        <w:rPr>
+          <w:lang w:val="en-US"/>
+        </w:rPr>
+        <w:t xml:space="preserve"> cloud cover </w:t>
+      </w:r>
+      <w:r>
+        <w:rPr>
+          <w:lang w:val="en-US"/>
+        </w:rPr>
+        <w:t xml:space="preserve">over 60 %, set </w:t>
+      </w:r>
+      <w:r>
+        <w:rPr>
+          <w:lang w:val="en-US"/>
+        </w:rPr>
+        <w:t>all values to 0)</w:t>
+      </w:r>
+    </w:p>
+    <w:p>
+      <w:pPr>
+        <w:pStyle w:val="Listenabsatz"/>
+        <w:rPr>
+          <w:lang w:val="en-US"/>
+        </w:rPr>
+      </w:pPr>
+    </w:p>
+    <w:p>
+      <w:pPr>
+        <w:pStyle w:val="Listenabsatz"/>
+        <w:numPr>
+          <w:ilvl w:val="0"/>
+          <w:numId w:val="1"/>
+        </w:numPr>
+        <w:rPr>
+          <w:lang w:val="en-US"/>
+        </w:rPr>
+      </w:pPr>
+      <w:bookmarkStart w:id="0" w:name="_GoBack"/>
+      <w:bookmarkEnd w:id="0"/>
+    </w:p>
+    <w:p>
+      <w:pPr>
+        <w:pStyle w:val="Listenabsatz"/>
+        <w:numPr>
+          <w:ilvl w:val="0"/>
+          <w:numId w:val="1"/>
+        </w:numPr>
+        <w:rPr>
+          <w:lang w:val="en-US"/>
+        </w:rPr>
+      </w:pPr>
+      <w:r>
+        <w:rPr>
+          <w:lang w:val="en-US"/>
+        </w:rPr>
+        <w:t xml:space="preserve">Apply </w:t>
+      </w:r>
+      <w:r>
+        <w:rPr>
+          <w:lang w:val="en-US"/>
+        </w:rPr>
+        <w:t>P</w:t>
+      </w:r>
+      <w:r>
+        <w:rPr>
+          <w:lang w:val="en-US"/>
+        </w:rPr>
+        <w:t>enalty function after Otsu-</w:t>
+      </w:r>
+      <w:proofErr w:type="spellStart"/>
+      <w:r>
+        <w:rPr>
+          <w:lang w:val="en-US"/>
+        </w:rPr>
+        <w:t>Tresholding</w:t>
+      </w:r>
+      <w:proofErr w:type="spellEnd"/>
+      <w:r>
+        <w:rPr>
+          <w:lang w:val="en-US"/>
+        </w:rPr>
+        <w:t>?</w:t>
+      </w:r>
+    </w:p>
+    <w:p>
+      <w:pPr>
+        <w:pStyle w:val="Listenabsatz"/>
+        <w:rPr>
+          <w:lang w:val="en-US"/>
+        </w:rPr>
+      </w:pPr>
     </w:p>
     <w:sectPr>
       <w:pgSz w:w="11906" w:h="16838"/>

</xml_diff>

<commit_message>
Delete Literatur directory in remote and changes in docstrings
</commit_message>
<xml_diff>
--- a/docs/MasterThesis_notes.docx
+++ b/docs/MasterThesis_notes.docx
@@ -278,26 +278,6 @@
     </w:p>
     <w:p>
       <w:pPr>
-        <w:rPr>
-          <w:lang w:val="en-US"/>
-        </w:rPr>
-      </w:pPr>
-    </w:p>
-    <w:p>
-      <w:pPr>
-        <w:rPr>
-          <w:lang w:val="en-US"/>
-        </w:rPr>
-      </w:pPr>
-      <w:r>
-        <w:rPr>
-          <w:lang w:val="en-US"/>
-        </w:rPr>
-        <w:t xml:space="preserve">Otsu: </w:t>
-      </w:r>
-    </w:p>
-    <w:p>
-      <w:pPr>
         <w:pStyle w:val="Listenabsatz"/>
         <w:numPr>
           <w:ilvl w:val="0"/>
@@ -307,72 +287,32 @@
           <w:lang w:val="en-US"/>
         </w:rPr>
       </w:pPr>
-      <w:proofErr w:type="gramStart"/>
-      <w:r>
-        <w:rPr>
-          <w:lang w:val="en-US"/>
-        </w:rPr>
-        <w:t xml:space="preserve">( </w:t>
-      </w:r>
-      <w:r>
-        <w:rPr>
-          <w:lang w:val="en-US"/>
-        </w:rPr>
-        <w:t>S</w:t>
-      </w:r>
-      <w:r>
-        <w:rPr>
-          <w:lang w:val="en-US"/>
-        </w:rPr>
-        <w:t>haded</w:t>
-      </w:r>
-      <w:proofErr w:type="gramEnd"/>
-      <w:r>
-        <w:rPr>
-          <w:lang w:val="en-US"/>
-        </w:rPr>
-        <w:t xml:space="preserve"> areas </w:t>
-      </w:r>
-      <w:r>
-        <w:rPr>
-          <w:lang w:val="en-US"/>
-        </w:rPr>
-        <w:sym w:font="Wingdings" w:char="F0E0"/>
-      </w:r>
-      <w:r>
-        <w:rPr>
-          <w:lang w:val="en-US"/>
-        </w:rPr>
-        <w:t xml:space="preserve"> Reflectance below 0.2. </w:t>
-      </w:r>
-      <w:r>
-        <w:rPr>
-          <w:lang w:val="en-US"/>
-        </w:rPr>
-        <w:t>Exclude them from Otsu-Thresholding</w:t>
-      </w:r>
-      <w:proofErr w:type="gramStart"/>
-      <w:r>
-        <w:rPr>
-          <w:lang w:val="en-US"/>
-        </w:rPr>
-        <w:t>?</w:t>
-      </w:r>
-      <w:r>
-        <w:rPr>
-          <w:lang w:val="en-US"/>
-        </w:rPr>
-        <w:t xml:space="preserve"> )</w:t>
-      </w:r>
-      <w:proofErr w:type="gramEnd"/>
-    </w:p>
-    <w:p>
-      <w:pPr>
-        <w:pStyle w:val="Listenabsatz"/>
-        <w:rPr>
-          <w:lang w:val="en-US"/>
-        </w:rPr>
-      </w:pPr>
+      <w:r>
+        <w:rPr>
+          <w:lang w:val="en-US"/>
+        </w:rPr>
+        <w:t>Write proper output</w:t>
+      </w:r>
+    </w:p>
+    <w:p>
+      <w:pPr>
+        <w:rPr>
+          <w:lang w:val="en-US"/>
+        </w:rPr>
+      </w:pPr>
+    </w:p>
+    <w:p>
+      <w:pPr>
+        <w:rPr>
+          <w:lang w:val="en-US"/>
+        </w:rPr>
+      </w:pPr>
+      <w:r>
+        <w:rPr>
+          <w:lang w:val="en-US"/>
+        </w:rPr>
+        <w:t xml:space="preserve">Otsu: </w:t>
+      </w:r>
     </w:p>
     <w:p>
       <w:pPr>
@@ -396,27 +336,53 @@
         <w:rPr>
           <w:lang w:val="en-US"/>
         </w:rPr>
-        <w:t>Deal</w:t>
+        <w:t>S</w:t>
+      </w:r>
+      <w:r>
+        <w:rPr>
+          <w:lang w:val="en-US"/>
+        </w:rPr>
+        <w:t>haded</w:t>
       </w:r>
       <w:proofErr w:type="gramEnd"/>
       <w:r>
         <w:rPr>
           <w:lang w:val="en-US"/>
         </w:rPr>
-        <w:t xml:space="preserve"> with completely snow-free or snow-covered glaciers…?</w:t>
-      </w:r>
-      <w:r>
-        <w:rPr>
-          <w:lang w:val="en-US"/>
-        </w:rPr>
-        <w:t xml:space="preserve"> </w:t>
-      </w:r>
-      <w:r>
-        <w:rPr>
-          <w:lang w:val="en-US"/>
-        </w:rPr>
-        <w:t>)</w:t>
-      </w:r>
+        <w:t xml:space="preserve"> areas </w:t>
+      </w:r>
+      <w:r>
+        <w:rPr>
+          <w:lang w:val="en-US"/>
+        </w:rPr>
+        <w:sym w:font="Wingdings" w:char="F0E0"/>
+      </w:r>
+      <w:r>
+        <w:rPr>
+          <w:lang w:val="en-US"/>
+        </w:rPr>
+        <w:t xml:space="preserve"> Reflectance below 0.2. </w:t>
+      </w:r>
+      <w:r>
+        <w:rPr>
+          <w:lang w:val="en-US"/>
+        </w:rPr>
+        <w:t>Exclude them from Otsu-Thresholding</w:t>
+      </w:r>
+      <w:proofErr w:type="gramStart"/>
+      <w:r>
+        <w:rPr>
+          <w:lang w:val="en-US"/>
+        </w:rPr>
+        <w:t>?</w:t>
+      </w:r>
+      <w:r>
+        <w:rPr>
+          <w:lang w:val="en-US"/>
+        </w:rPr>
+        <w:t xml:space="preserve"> )</w:t>
+      </w:r>
+      <w:proofErr w:type="gramEnd"/>
     </w:p>
     <w:p>
       <w:pPr>
@@ -442,26 +408,32 @@
         <w:rPr>
           <w:lang w:val="en-US"/>
         </w:rPr>
-        <w:t>( Done</w:t>
+        <w:t xml:space="preserve">( </w:t>
+      </w:r>
+      <w:r>
+        <w:rPr>
+          <w:lang w:val="en-US"/>
+        </w:rPr>
+        <w:t>Deal</w:t>
       </w:r>
       <w:proofErr w:type="gramEnd"/>
       <w:r>
         <w:rPr>
           <w:lang w:val="en-US"/>
         </w:rPr>
-        <w:t xml:space="preserve">: </w:t>
-      </w:r>
-      <w:r>
-        <w:rPr>
-          <w:lang w:val="en-US"/>
-        </w:rPr>
-        <w:t>Deal with completely cloud-covered: cloud mask can’t detect it as cloud, does not get removed from classification</w:t>
-      </w:r>
-      <w:r>
-        <w:rPr>
-          <w:lang w:val="en-US"/>
-        </w:rPr>
-        <w:t xml:space="preserve"> )</w:t>
+        <w:t xml:space="preserve"> with completely snow-free or snow-covered glaciers…?</w:t>
+      </w:r>
+      <w:r>
+        <w:rPr>
+          <w:lang w:val="en-US"/>
+        </w:rPr>
+        <w:t xml:space="preserve"> </w:t>
+      </w:r>
+      <w:r>
+        <w:rPr>
+          <w:lang w:val="en-US"/>
+        </w:rPr>
+        <w:t>)</w:t>
       </w:r>
     </w:p>
     <w:p>
@@ -488,62 +460,26 @@
         <w:rPr>
           <w:lang w:val="en-US"/>
         </w:rPr>
-        <w:t xml:space="preserve">( </w:t>
-      </w:r>
-      <w:r>
-        <w:rPr>
-          <w:lang w:val="en-US"/>
-        </w:rPr>
-        <w:t>Deal</w:t>
+        <w:t>( Done</w:t>
       </w:r>
       <w:proofErr w:type="gramEnd"/>
       <w:r>
         <w:rPr>
           <w:lang w:val="en-US"/>
         </w:rPr>
-        <w:t xml:space="preserve"> with </w:t>
-      </w:r>
-      <w:r>
-        <w:rPr>
-          <w:lang w:val="en-US"/>
-        </w:rPr>
-        <w:t xml:space="preserve">almost </w:t>
-      </w:r>
-      <w:r>
-        <w:rPr>
-          <w:lang w:val="en-US"/>
-        </w:rPr>
-        <w:t>completely cloud-covered glaciers</w:t>
-      </w:r>
-      <w:r>
-        <w:rPr>
-          <w:lang w:val="en-US"/>
-        </w:rPr>
-        <w:t>? Set threshold?</w:t>
-      </w:r>
-      <w:r>
-        <w:rPr>
-          <w:lang w:val="en-US"/>
-        </w:rPr>
-        <w:t xml:space="preserve"> If</w:t>
-      </w:r>
-      <w:r>
-        <w:rPr>
-          <w:lang w:val="en-US"/>
-        </w:rPr>
-        <w:t xml:space="preserve"> cloud cover </w:t>
-      </w:r>
-      <w:r>
-        <w:rPr>
-          <w:lang w:val="en-US"/>
-        </w:rPr>
-        <w:t xml:space="preserve">over 60 %, set </w:t>
-      </w:r>
-      <w:r>
-        <w:rPr>
-          <w:lang w:val="en-US"/>
-        </w:rPr>
-        <w:t>all values to 0)</w:t>
+        <w:t xml:space="preserve">: </w:t>
+      </w:r>
+      <w:r>
+        <w:rPr>
+          <w:lang w:val="en-US"/>
+        </w:rPr>
+        <w:t>Deal with completely cloud-covered: cloud mask can’t detect it as cloud, does not get removed from classification</w:t>
+      </w:r>
+      <w:r>
+        <w:rPr>
+          <w:lang w:val="en-US"/>
+        </w:rPr>
+        <w:t xml:space="preserve"> )</w:t>
       </w:r>
     </w:p>
     <w:p>
@@ -565,8 +501,76 @@
           <w:lang w:val="en-US"/>
         </w:rPr>
       </w:pPr>
-      <w:bookmarkStart w:id="0" w:name="_GoBack"/>
-      <w:bookmarkEnd w:id="0"/>
+      <w:proofErr w:type="gramStart"/>
+      <w:r>
+        <w:rPr>
+          <w:lang w:val="en-US"/>
+        </w:rPr>
+        <w:t xml:space="preserve">( </w:t>
+      </w:r>
+      <w:r>
+        <w:rPr>
+          <w:lang w:val="en-US"/>
+        </w:rPr>
+        <w:t>Deal</w:t>
+      </w:r>
+      <w:proofErr w:type="gramEnd"/>
+      <w:r>
+        <w:rPr>
+          <w:lang w:val="en-US"/>
+        </w:rPr>
+        <w:t xml:space="preserve"> with </w:t>
+      </w:r>
+      <w:r>
+        <w:rPr>
+          <w:lang w:val="en-US"/>
+        </w:rPr>
+        <w:t xml:space="preserve">almost </w:t>
+      </w:r>
+      <w:r>
+        <w:rPr>
+          <w:lang w:val="en-US"/>
+        </w:rPr>
+        <w:t>completely cloud-covered glaciers</w:t>
+      </w:r>
+      <w:r>
+        <w:rPr>
+          <w:lang w:val="en-US"/>
+        </w:rPr>
+        <w:t>? Set threshold?</w:t>
+      </w:r>
+      <w:r>
+        <w:rPr>
+          <w:lang w:val="en-US"/>
+        </w:rPr>
+        <w:t xml:space="preserve"> If</w:t>
+      </w:r>
+      <w:r>
+        <w:rPr>
+          <w:lang w:val="en-US"/>
+        </w:rPr>
+        <w:t xml:space="preserve"> cloud cover </w:t>
+      </w:r>
+      <w:r>
+        <w:rPr>
+          <w:lang w:val="en-US"/>
+        </w:rPr>
+        <w:t xml:space="preserve">over 60 %, set </w:t>
+      </w:r>
+      <w:r>
+        <w:rPr>
+          <w:lang w:val="en-US"/>
+        </w:rPr>
+        <w:t>all values to 0)</w:t>
+      </w:r>
+    </w:p>
+    <w:p>
+      <w:pPr>
+        <w:pStyle w:val="Listenabsatz"/>
+        <w:rPr>
+          <w:lang w:val="en-US"/>
+        </w:rPr>
+      </w:pPr>
     </w:p>
     <w:p>
       <w:pPr>
@@ -579,6 +583,18 @@
           <w:lang w:val="en-US"/>
         </w:rPr>
       </w:pPr>
+    </w:p>
+    <w:p>
+      <w:pPr>
+        <w:pStyle w:val="Listenabsatz"/>
+        <w:numPr>
+          <w:ilvl w:val="0"/>
+          <w:numId w:val="1"/>
+        </w:numPr>
+        <w:rPr>
+          <w:lang w:val="en-US"/>
+        </w:rPr>
+      </w:pPr>
       <w:r>
         <w:rPr>
           <w:lang w:val="en-US"/>
@@ -611,6 +627,263 @@
         </w:rPr>
         <w:t>?</w:t>
       </w:r>
+    </w:p>
+    <w:p>
+      <w:pPr>
+        <w:pStyle w:val="Listenabsatz"/>
+        <w:rPr>
+          <w:lang w:val="en-US"/>
+        </w:rPr>
+      </w:pPr>
+    </w:p>
+    <w:p>
+      <w:pPr>
+        <w:rPr>
+          <w:lang w:val="en-US"/>
+        </w:rPr>
+      </w:pPr>
+      <w:r>
+        <w:rPr>
+          <w:lang w:val="en-US"/>
+        </w:rPr>
+        <w:t>Write Documentation! How? Which format?</w:t>
+      </w:r>
+    </w:p>
+    <w:p>
+      <w:pPr>
+        <w:pStyle w:val="Listenabsatz"/>
+        <w:numPr>
+          <w:ilvl w:val="0"/>
+          <w:numId w:val="1"/>
+        </w:numPr>
+        <w:rPr>
+          <w:lang w:val="en-US"/>
+        </w:rPr>
+      </w:pPr>
+      <w:r>
+        <w:rPr>
+          <w:lang w:val="en-US"/>
+        </w:rPr>
+        <w:t>How much into Thesis?</w:t>
+      </w:r>
+    </w:p>
+    <w:p>
+      <w:pPr>
+        <w:pStyle w:val="Listenabsatz"/>
+        <w:rPr>
+          <w:lang w:val="en-US"/>
+        </w:rPr>
+      </w:pPr>
+    </w:p>
+    <w:p>
+      <w:pPr>
+        <w:pStyle w:val="Listenabsatz"/>
+        <w:numPr>
+          <w:ilvl w:val="0"/>
+          <w:numId w:val="1"/>
+        </w:numPr>
+        <w:rPr>
+          <w:lang w:val="en-US"/>
+        </w:rPr>
+      </w:pPr>
+      <w:r>
+        <w:rPr>
+          <w:lang w:val="en-US"/>
+        </w:rPr>
+        <w:t xml:space="preserve">Preprocessing, </w:t>
+      </w:r>
+      <w:proofErr w:type="spellStart"/>
+      <w:r>
+        <w:rPr>
+          <w:lang w:val="en-US"/>
+        </w:rPr>
+        <w:t>etc</w:t>
+      </w:r>
+      <w:proofErr w:type="spellEnd"/>
+      <w:r>
+        <w:rPr>
+          <w:lang w:val="en-US"/>
+        </w:rPr>
+        <w:t>?</w:t>
+      </w:r>
+    </w:p>
+    <w:p>
+      <w:pPr>
+        <w:pStyle w:val="Listenabsatz"/>
+        <w:numPr>
+          <w:ilvl w:val="0"/>
+          <w:numId w:val="1"/>
+        </w:numPr>
+        <w:rPr>
+          <w:lang w:val="en-US"/>
+        </w:rPr>
+      </w:pPr>
+      <w:r>
+        <w:rPr>
+          <w:lang w:val="en-US"/>
+        </w:rPr>
+        <w:t>Cloud Mask, Thresholding</w:t>
+      </w:r>
+    </w:p>
+    <w:p>
+      <w:pPr>
+        <w:pStyle w:val="Listenabsatz"/>
+        <w:numPr>
+          <w:ilvl w:val="0"/>
+          <w:numId w:val="1"/>
+        </w:numPr>
+        <w:rPr>
+          <w:lang w:val="en-US"/>
+        </w:rPr>
+      </w:pPr>
+      <w:r>
+        <w:rPr>
+          <w:lang w:val="en-US"/>
+        </w:rPr>
+        <w:t>How method works, threshold for clouds, algorithm</w:t>
+      </w:r>
+    </w:p>
+    <w:p>
+      <w:pPr>
+        <w:rPr>
+          <w:lang w:val="en-US"/>
+        </w:rPr>
+      </w:pPr>
+      <w:r>
+        <w:rPr>
+          <w:lang w:val="en-US"/>
+        </w:rPr>
+        <w:t xml:space="preserve">Start running model on </w:t>
+      </w:r>
+      <w:proofErr w:type="spellStart"/>
+      <w:r>
+        <w:rPr>
+          <w:lang w:val="en-US"/>
+        </w:rPr>
+        <w:t>Vierzack</w:t>
+      </w:r>
+      <w:proofErr w:type="spellEnd"/>
+      <w:r>
+        <w:rPr>
+          <w:lang w:val="en-US"/>
+        </w:rPr>
+        <w:t>…</w:t>
+      </w:r>
+    </w:p>
+    <w:p>
+      <w:pPr>
+        <w:rPr>
+          <w:lang w:val="en-US"/>
+        </w:rPr>
+      </w:pPr>
+      <w:bookmarkStart w:id="0" w:name="_GoBack"/>
+      <w:r>
+        <w:rPr>
+          <w:lang w:val="en-US"/>
+        </w:rPr>
+        <w:t>Which dataset/time?</w:t>
+      </w:r>
+    </w:p>
+    <w:bookmarkEnd w:id="0"/>
+    <w:p>
+      <w:pPr>
+        <w:rPr>
+          <w:lang w:val="en-US"/>
+        </w:rPr>
+      </w:pPr>
+      <w:r>
+        <w:rPr>
+          <w:lang w:val="en-US"/>
+        </w:rPr>
+        <w:lastRenderedPageBreak/>
+        <w:t>What should I do as validation data set? Download it, which date, which glaciers?</w:t>
+      </w:r>
+    </w:p>
+    <w:p>
+      <w:pPr>
+        <w:rPr>
+          <w:lang w:val="en-US"/>
+        </w:rPr>
+      </w:pPr>
+      <w:r>
+        <w:rPr>
+          <w:lang w:val="en-US"/>
+        </w:rPr>
+        <w:t xml:space="preserve">How do I select/click things? Where/how do I store/organize it? </w:t>
+      </w:r>
+    </w:p>
+    <w:p>
+      <w:pPr>
+        <w:rPr>
+          <w:lang w:val="en-US"/>
+        </w:rPr>
+      </w:pPr>
+      <w:r>
+        <w:rPr>
+          <w:lang w:val="en-US"/>
+        </w:rPr>
+        <w:t>Most important: What is the goal of the validation? Snow cover mapping or SLA?</w:t>
+      </w:r>
+    </w:p>
+    <w:p>
+      <w:pPr>
+        <w:rPr>
+          <w:lang w:val="en-US"/>
+        </w:rPr>
+      </w:pPr>
+      <w:r>
+        <w:rPr>
+          <w:lang w:val="en-US"/>
+        </w:rPr>
+        <w:t xml:space="preserve">Naegeli Method is not designed for good SLA values – more of a </w:t>
+      </w:r>
+      <w:proofErr w:type="spellStart"/>
+      <w:r>
+        <w:rPr>
+          <w:lang w:val="en-US"/>
+        </w:rPr>
+        <w:t>Hilfsgröße</w:t>
+      </w:r>
+      <w:proofErr w:type="spellEnd"/>
+      <w:r>
+        <w:rPr>
+          <w:lang w:val="en-US"/>
+        </w:rPr>
+        <w:t xml:space="preserve"> (maybe apply </w:t>
+      </w:r>
+      <w:proofErr w:type="spellStart"/>
+      <w:r>
+        <w:rPr>
+          <w:lang w:val="en-US"/>
+        </w:rPr>
+        <w:t>Asmag</w:t>
+      </w:r>
+      <w:proofErr w:type="spellEnd"/>
+      <w:r>
+        <w:rPr>
+          <w:lang w:val="en-US"/>
+        </w:rPr>
+        <w:t xml:space="preserve">-SLA retrieval?) </w:t>
+      </w:r>
+      <w:r>
+        <w:rPr>
+          <w:lang w:val="en-US"/>
+        </w:rPr>
+        <w:sym w:font="Wingdings" w:char="F0E0"/>
+      </w:r>
+      <w:r>
+        <w:rPr>
+          <w:lang w:val="en-US"/>
+        </w:rPr>
+        <w:t xml:space="preserve"> What is the method worth if Snow cover map is not analyzed properly?</w:t>
+      </w:r>
+    </w:p>
+    <w:p>
+      <w:pPr>
+        <w:rPr>
+          <w:lang w:val="en-US"/>
+        </w:rPr>
+      </w:pPr>
     </w:p>
     <w:p>
       <w:pPr>

</xml_diff>